<commit_message>
modifica Glossario-> definizione Fascia Muscolare
</commit_message>
<xml_diff>
--- a/Glossario.docx
+++ b/Glossario.docx
@@ -1,6 +1,6 @@
 
 <file path=word/document.xml><?xml version="1.0" encoding="utf-8"?>
-<w:document xmlns:wpc="http://schemas.microsoft.com/office/word/2010/wordprocessingCanvas" xmlns:cx="http://schemas.microsoft.com/office/drawing/2014/chartex" xmlns:mc="http://schemas.openxmlformats.org/markup-compatibility/2006" xmlns:o="urn:schemas-microsoft-com:office:office" xmlns:r="http://schemas.openxmlformats.org/officeDocument/2006/relationships" xmlns:m="http://schemas.openxmlformats.org/officeDocument/2006/math" xmlns:v="urn:schemas-microsoft-com:vml" xmlns:wp14="http://schemas.microsoft.com/office/word/2010/wordprocessingDrawing" xmlns:wp="http://schemas.openxmlformats.org/drawingml/2006/wordprocessingDrawing" xmlns:w10="urn:schemas-microsoft-com:office:word" xmlns:w="http://schemas.openxmlformats.org/wordprocessingml/2006/main" xmlns:w14="http://schemas.microsoft.com/office/word/2010/wordml" xmlns:w15="http://schemas.microsoft.com/office/word/2012/wordml" xmlns:w16se="http://schemas.microsoft.com/office/word/2015/wordml/symex" xmlns:wpg="http://schemas.microsoft.com/office/word/2010/wordprocessingGroup" xmlns:wpi="http://schemas.microsoft.com/office/word/2010/wordprocessingInk" xmlns:wne="http://schemas.microsoft.com/office/word/2006/wordml" xmlns:wps="http://schemas.microsoft.com/office/word/2010/wordprocessingShape" mc:Ignorable="w14 w15 w16se wp14">
+<w:document xmlns:wpc="http://schemas.microsoft.com/office/word/2010/wordprocessingCanvas" xmlns:cx="http://schemas.microsoft.com/office/drawing/2014/chartex" xmlns:cx1="http://schemas.microsoft.com/office/drawing/2015/9/8/chartex" xmlns:cx2="http://schemas.microsoft.com/office/drawing/2015/10/21/chartex" xmlns:cx3="http://schemas.microsoft.com/office/drawing/2016/5/9/chartex" xmlns:cx4="http://schemas.microsoft.com/office/drawing/2016/5/10/chartex" xmlns:cx5="http://schemas.microsoft.com/office/drawing/2016/5/11/chartex" xmlns:cx6="http://schemas.microsoft.com/office/drawing/2016/5/12/chartex" xmlns:cx7="http://schemas.microsoft.com/office/drawing/2016/5/13/chartex" xmlns:cx8="http://schemas.microsoft.com/office/drawing/2016/5/14/chartex" xmlns:mc="http://schemas.openxmlformats.org/markup-compatibility/2006" xmlns:aink="http://schemas.microsoft.com/office/drawing/2016/ink" xmlns:am3d="http://schemas.microsoft.com/office/drawing/2017/model3d" xmlns:o="urn:schemas-microsoft-com:office:office" xmlns:r="http://schemas.openxmlformats.org/officeDocument/2006/relationships" xmlns:m="http://schemas.openxmlformats.org/officeDocument/2006/math" xmlns:v="urn:schemas-microsoft-com:vml" xmlns:wp14="http://schemas.microsoft.com/office/word/2010/wordprocessingDrawing" xmlns:wp="http://schemas.openxmlformats.org/drawingml/2006/wordprocessingDrawing" xmlns:w10="urn:schemas-microsoft-com:office:word" xmlns:w="http://schemas.openxmlformats.org/wordprocessingml/2006/main" xmlns:w14="http://schemas.microsoft.com/office/word/2010/wordml" xmlns:w15="http://schemas.microsoft.com/office/word/2012/wordml" xmlns:w16cid="http://schemas.microsoft.com/office/word/2016/wordml/cid" xmlns:w16se="http://schemas.microsoft.com/office/word/2015/wordml/symex" xmlns:wpg="http://schemas.microsoft.com/office/word/2010/wordprocessingGroup" xmlns:wpi="http://schemas.microsoft.com/office/word/2010/wordprocessingInk" xmlns:wne="http://schemas.microsoft.com/office/word/2006/wordml" xmlns:wps="http://schemas.microsoft.com/office/word/2010/wordprocessingShape" mc:Ignorable="w14 w15 w16se w16cid wp14">
   <w:body>
     <w:p>
       <w:pPr>
@@ -617,75 +617,36 @@
             </w:pPr>
             <w:r>
               <w:rPr>
-                <w:rFonts w:ascii="Arial" w:hAnsi="Arial" w:cs="Arial"/>
-                <w:color w:val="222222"/>
-                <w:shd w:val="clear" w:color="auto" w:fill="FFFFFF"/>
-              </w:rPr>
-              <w:t>struttura </w:t>
-            </w:r>
-            <w:r>
-              <w:rPr>
-                <w:rFonts w:ascii="Arial" w:hAnsi="Arial" w:cs="Arial"/>
-                <w:color w:val="222222"/>
-                <w:shd w:val="clear" w:color="auto" w:fill="FFFFFF"/>
-              </w:rPr>
-              <w:t>di</w:t>
-            </w:r>
-            <w:r>
-              <w:rPr>
-                <w:rFonts w:ascii="Arial" w:hAnsi="Arial" w:cs="Arial"/>
-                <w:color w:val="222222"/>
-                <w:shd w:val="clear" w:color="auto" w:fill="FFFFFF"/>
-              </w:rPr>
-              <w:t xml:space="preserve"> tessuto connettivo che ricopre </w:t>
-            </w:r>
-            <w:r>
-              <w:rPr>
-                <w:rFonts w:ascii="Arial" w:hAnsi="Arial" w:cs="Arial"/>
-                <w:color w:val="222222"/>
-                <w:shd w:val="clear" w:color="auto" w:fill="FFFFFF"/>
-              </w:rPr>
-              <w:t>i </w:t>
-            </w:r>
-            <w:r>
-              <w:rPr>
-                <w:rFonts w:ascii="Arial" w:hAnsi="Arial" w:cs="Arial"/>
-                <w:bCs/>
-                <w:color w:val="222222"/>
-                <w:shd w:val="clear" w:color="auto" w:fill="FFFFFF"/>
-              </w:rPr>
-              <w:t>muscoli</w:t>
-            </w:r>
-            <w:r>
-              <w:rPr>
-                <w:rFonts w:ascii="Arial" w:hAnsi="Arial" w:cs="Arial"/>
-                <w:color w:val="222222"/>
-                <w:shd w:val="clear" w:color="auto" w:fill="FFFFFF"/>
-              </w:rPr>
-              <w:t>, gruppi </w:t>
-            </w:r>
-            <w:r>
-              <w:rPr>
-                <w:rFonts w:ascii="Arial" w:hAnsi="Arial" w:cs="Arial"/>
-                <w:bCs/>
-                <w:color w:val="222222"/>
-                <w:shd w:val="clear" w:color="auto" w:fill="FFFFFF"/>
-              </w:rPr>
-              <w:t>di muscoli</w:t>
-            </w:r>
-            <w:r>
-              <w:rPr>
-                <w:rFonts w:ascii="Arial" w:hAnsi="Arial" w:cs="Arial"/>
-                <w:color w:val="222222"/>
-                <w:shd w:val="clear" w:color="auto" w:fill="FFFFFF"/>
-              </w:rPr>
-              <w:t>, vasi sanguigni e nervi</w:t>
-            </w:r>
-            <w:r>
-              <w:rPr>
-                <w:rFonts w:ascii="Arial" w:hAnsi="Arial" w:cs="Arial"/>
-                <w:color w:val="222222"/>
-                <w:shd w:val="clear" w:color="auto" w:fill="FFFFFF"/>
+                <w:sz w:val="24"/>
+                <w:szCs w:val="24"/>
+              </w:rPr>
+              <w:t>Specifica a</w:t>
+            </w:r>
+            <w:r>
+              <w:rPr>
+                <w:sz w:val="24"/>
+                <w:szCs w:val="24"/>
+              </w:rPr>
+              <w:t>rea muscolare sottoposta a</w:t>
+            </w:r>
+            <w:r>
+              <w:rPr>
+                <w:sz w:val="24"/>
+                <w:szCs w:val="24"/>
+              </w:rPr>
+              <w:t xml:space="preserve">d </w:t>
+            </w:r>
+            <w:r>
+              <w:rPr>
+                <w:sz w:val="24"/>
+                <w:szCs w:val="24"/>
+              </w:rPr>
+              <w:t>esercizio fisico</w:t>
+            </w:r>
+            <w:r>
+              <w:rPr>
+                <w:sz w:val="24"/>
+                <w:szCs w:val="24"/>
               </w:rPr>
               <w:t>.</w:t>
             </w:r>
@@ -760,7 +721,7 @@
       </w:tr>
       <w:tr>
         <w:trPr>
-          <w:trHeight w:val="3682"/>
+          <w:trHeight w:val="432"/>
         </w:trPr>
         <w:tc>
           <w:tcPr>
@@ -788,150 +749,6 @@
               <w:t>Carico</w:t>
             </w:r>
           </w:p>
-          <w:p>
-            <w:pPr>
-              <w:spacing w:after="0" w:line="240" w:lineRule="auto"/>
-              <w:rPr>
-                <w:sz w:val="24"/>
-                <w:szCs w:val="24"/>
-              </w:rPr>
-            </w:pPr>
-          </w:p>
-          <w:p>
-            <w:pPr>
-              <w:spacing w:after="0" w:line="240" w:lineRule="auto"/>
-              <w:rPr>
-                <w:sz w:val="24"/>
-                <w:szCs w:val="24"/>
-              </w:rPr>
-            </w:pPr>
-          </w:p>
-          <w:p>
-            <w:pPr>
-              <w:spacing w:after="0" w:line="240" w:lineRule="auto"/>
-              <w:rPr>
-                <w:sz w:val="24"/>
-                <w:szCs w:val="24"/>
-              </w:rPr>
-            </w:pPr>
-          </w:p>
-          <w:p>
-            <w:pPr>
-              <w:spacing w:after="0" w:line="240" w:lineRule="auto"/>
-              <w:rPr>
-                <w:sz w:val="24"/>
-                <w:szCs w:val="24"/>
-              </w:rPr>
-            </w:pPr>
-          </w:p>
-          <w:p>
-            <w:pPr>
-              <w:spacing w:after="0" w:line="240" w:lineRule="auto"/>
-              <w:rPr>
-                <w:sz w:val="24"/>
-                <w:szCs w:val="24"/>
-              </w:rPr>
-            </w:pPr>
-          </w:p>
-          <w:p>
-            <w:pPr>
-              <w:spacing w:after="0" w:line="240" w:lineRule="auto"/>
-              <w:rPr>
-                <w:sz w:val="24"/>
-                <w:szCs w:val="24"/>
-              </w:rPr>
-            </w:pPr>
-          </w:p>
-          <w:p>
-            <w:pPr>
-              <w:spacing w:after="0" w:line="240" w:lineRule="auto"/>
-              <w:rPr>
-                <w:sz w:val="24"/>
-                <w:szCs w:val="24"/>
-              </w:rPr>
-            </w:pPr>
-          </w:p>
-          <w:p>
-            <w:pPr>
-              <w:spacing w:after="0" w:line="240" w:lineRule="auto"/>
-              <w:rPr>
-                <w:sz w:val="24"/>
-                <w:szCs w:val="24"/>
-              </w:rPr>
-            </w:pPr>
-          </w:p>
-          <w:p>
-            <w:pPr>
-              <w:spacing w:after="0" w:line="240" w:lineRule="auto"/>
-              <w:rPr>
-                <w:sz w:val="24"/>
-                <w:szCs w:val="24"/>
-              </w:rPr>
-            </w:pPr>
-          </w:p>
-          <w:p>
-            <w:pPr>
-              <w:spacing w:after="0" w:line="240" w:lineRule="auto"/>
-              <w:rPr>
-                <w:sz w:val="24"/>
-                <w:szCs w:val="24"/>
-              </w:rPr>
-            </w:pPr>
-          </w:p>
-          <w:p>
-            <w:pPr>
-              <w:spacing w:after="0" w:line="240" w:lineRule="auto"/>
-              <w:rPr>
-                <w:sz w:val="24"/>
-                <w:szCs w:val="24"/>
-              </w:rPr>
-            </w:pPr>
-          </w:p>
-          <w:p>
-            <w:pPr>
-              <w:spacing w:after="0" w:line="240" w:lineRule="auto"/>
-              <w:rPr>
-                <w:sz w:val="24"/>
-                <w:szCs w:val="24"/>
-              </w:rPr>
-            </w:pPr>
-          </w:p>
-          <w:p>
-            <w:pPr>
-              <w:spacing w:after="0" w:line="240" w:lineRule="auto"/>
-              <w:rPr>
-                <w:sz w:val="24"/>
-                <w:szCs w:val="24"/>
-              </w:rPr>
-            </w:pPr>
-          </w:p>
-          <w:p>
-            <w:pPr>
-              <w:spacing w:after="0" w:line="240" w:lineRule="auto"/>
-              <w:rPr>
-                <w:sz w:val="24"/>
-                <w:szCs w:val="24"/>
-              </w:rPr>
-            </w:pPr>
-          </w:p>
-          <w:p>
-            <w:pPr>
-              <w:spacing w:after="0" w:line="240" w:lineRule="auto"/>
-              <w:rPr>
-                <w:sz w:val="24"/>
-                <w:szCs w:val="24"/>
-              </w:rPr>
-            </w:pPr>
-          </w:p>
-          <w:p>
-            <w:pPr>
-              <w:spacing w:after="0" w:line="240" w:lineRule="auto"/>
-              <w:rPr>
-                <w:sz w:val="24"/>
-                <w:szCs w:val="24"/>
-              </w:rPr>
-            </w:pPr>
-          </w:p>
         </w:tc>
         <w:tc>
           <w:tcPr>
@@ -956,23 +773,61 @@
                 <w:sz w:val="24"/>
                 <w:szCs w:val="24"/>
               </w:rPr>
-              <w:t xml:space="preserve">Peso in Kg </w:t>
-            </w:r>
-            <w:bookmarkStart w:id="0" w:name="_GoBack"/>
-            <w:bookmarkEnd w:id="0"/>
-            <w:r>
-              <w:rPr>
-                <w:sz w:val="24"/>
-                <w:szCs w:val="24"/>
-              </w:rPr>
-              <w:t>sollevato ai fini di sollecitare una determinata fascia muscolare allo sforzo fisico.</w:t>
+              <w:t>Peso in Kg sollevato ai fini di sollecitare una determinata fascia muscolare allo sforzo fisico.</w:t>
             </w:r>
           </w:p>
         </w:tc>
       </w:tr>
       <w:tr>
         <w:trPr>
-          <w:trHeight w:val="3682"/>
+          <w:trHeight w:val="432"/>
+        </w:trPr>
+        <w:tc>
+          <w:tcPr>
+            <w:tcW w:w="5507" w:type="dxa"/>
+            <w:tcBorders>
+              <w:top w:val="single" w:sz="4" w:space="0" w:color="auto"/>
+              <w:left w:val="single" w:sz="4" w:space="0" w:color="auto"/>
+              <w:bottom w:val="single" w:sz="4" w:space="0" w:color="auto"/>
+              <w:right w:val="single" w:sz="4" w:space="0" w:color="auto"/>
+            </w:tcBorders>
+          </w:tcPr>
+          <w:p>
+            <w:pPr>
+              <w:spacing w:after="0" w:line="240" w:lineRule="auto"/>
+              <w:rPr>
+                <w:sz w:val="24"/>
+                <w:szCs w:val="24"/>
+              </w:rPr>
+            </w:pPr>
+          </w:p>
+        </w:tc>
+        <w:tc>
+          <w:tcPr>
+            <w:tcW w:w="5076" w:type="dxa"/>
+            <w:tcBorders>
+              <w:top w:val="single" w:sz="4" w:space="0" w:color="auto"/>
+              <w:left w:val="single" w:sz="4" w:space="0" w:color="auto"/>
+              <w:bottom w:val="single" w:sz="4" w:space="0" w:color="auto"/>
+              <w:right w:val="single" w:sz="4" w:space="0" w:color="auto"/>
+            </w:tcBorders>
+          </w:tcPr>
+          <w:p>
+            <w:pPr>
+              <w:spacing w:after="0" w:line="240" w:lineRule="auto"/>
+              <w:rPr>
+                <w:sz w:val="24"/>
+                <w:szCs w:val="24"/>
+              </w:rPr>
+            </w:pPr>
+            <w:bookmarkStart w:id="0" w:name="_GoBack"/>
+            <w:bookmarkEnd w:id="0"/>
+          </w:p>
+        </w:tc>
+      </w:tr>
+      <w:tr>
+        <w:trPr>
+          <w:trHeight w:val="432"/>
         </w:trPr>
         <w:tc>
           <w:tcPr>
@@ -3546,7 +3401,6 @@
                 <w:sz w:val="28"/>
                 <w:szCs w:val="28"/>
               </w:rPr>
-              <w:lastRenderedPageBreak/>
               <w:t>Utente</w:t>
             </w:r>
           </w:p>
@@ -3913,7 +3767,7 @@
 </file>
 
 <file path=word/numbering.xml><?xml version="1.0" encoding="utf-8"?>
-<w:numbering xmlns:wpc="http://schemas.microsoft.com/office/word/2010/wordprocessingCanvas" xmlns:cx="http://schemas.microsoft.com/office/drawing/2014/chartex" xmlns:mc="http://schemas.openxmlformats.org/markup-compatibility/2006" xmlns:o="urn:schemas-microsoft-com:office:office" xmlns:r="http://schemas.openxmlformats.org/officeDocument/2006/relationships" xmlns:m="http://schemas.openxmlformats.org/officeDocument/2006/math" xmlns:v="urn:schemas-microsoft-com:vml" xmlns:wp14="http://schemas.microsoft.com/office/word/2010/wordprocessingDrawing" xmlns:wp="http://schemas.openxmlformats.org/drawingml/2006/wordprocessingDrawing" xmlns:w10="urn:schemas-microsoft-com:office:word" xmlns:w="http://schemas.openxmlformats.org/wordprocessingml/2006/main" xmlns:w14="http://schemas.microsoft.com/office/word/2010/wordml" xmlns:w15="http://schemas.microsoft.com/office/word/2012/wordml" xmlns:w16se="http://schemas.microsoft.com/office/word/2015/wordml/symex" xmlns:wpg="http://schemas.microsoft.com/office/word/2010/wordprocessingGroup" xmlns:wpi="http://schemas.microsoft.com/office/word/2010/wordprocessingInk" xmlns:wne="http://schemas.microsoft.com/office/word/2006/wordml" xmlns:wps="http://schemas.microsoft.com/office/word/2010/wordprocessingShape" mc:Ignorable="w14 w15 w16se wp14">
+<w:numbering xmlns:wpc="http://schemas.microsoft.com/office/word/2010/wordprocessingCanvas" xmlns:cx="http://schemas.microsoft.com/office/drawing/2014/chartex" xmlns:cx1="http://schemas.microsoft.com/office/drawing/2015/9/8/chartex" xmlns:cx2="http://schemas.microsoft.com/office/drawing/2015/10/21/chartex" xmlns:cx3="http://schemas.microsoft.com/office/drawing/2016/5/9/chartex" xmlns:cx4="http://schemas.microsoft.com/office/drawing/2016/5/10/chartex" xmlns:cx5="http://schemas.microsoft.com/office/drawing/2016/5/11/chartex" xmlns:cx6="http://schemas.microsoft.com/office/drawing/2016/5/12/chartex" xmlns:cx7="http://schemas.microsoft.com/office/drawing/2016/5/13/chartex" xmlns:cx8="http://schemas.microsoft.com/office/drawing/2016/5/14/chartex" xmlns:mc="http://schemas.openxmlformats.org/markup-compatibility/2006" xmlns:aink="http://schemas.microsoft.com/office/drawing/2016/ink" xmlns:am3d="http://schemas.microsoft.com/office/drawing/2017/model3d" xmlns:o="urn:schemas-microsoft-com:office:office" xmlns:r="http://schemas.openxmlformats.org/officeDocument/2006/relationships" xmlns:m="http://schemas.openxmlformats.org/officeDocument/2006/math" xmlns:v="urn:schemas-microsoft-com:vml" xmlns:wp14="http://schemas.microsoft.com/office/word/2010/wordprocessingDrawing" xmlns:wp="http://schemas.openxmlformats.org/drawingml/2006/wordprocessingDrawing" xmlns:w10="urn:schemas-microsoft-com:office:word" xmlns:w="http://schemas.openxmlformats.org/wordprocessingml/2006/main" xmlns:w14="http://schemas.microsoft.com/office/word/2010/wordml" xmlns:w15="http://schemas.microsoft.com/office/word/2012/wordml" xmlns:w16cid="http://schemas.microsoft.com/office/word/2016/wordml/cid" xmlns:w16se="http://schemas.microsoft.com/office/word/2015/wordml/symex" xmlns:wpg="http://schemas.microsoft.com/office/word/2010/wordprocessingGroup" xmlns:wpi="http://schemas.microsoft.com/office/word/2010/wordprocessingInk" xmlns:wne="http://schemas.microsoft.com/office/word/2006/wordml" xmlns:wps="http://schemas.microsoft.com/office/word/2010/wordprocessingShape" mc:Ignorable="w14 w15 w16se w16cid wp14">
   <w:abstractNum w:abstractNumId="0" w15:restartNumberingAfterBreak="0">
     <w:nsid w:val="32540384"/>
     <w:multiLevelType w:val="multilevel"/>
@@ -4025,7 +3879,7 @@
 </file>
 
 <file path=word/styles.xml><?xml version="1.0" encoding="utf-8"?>
-<w:styles xmlns:mc="http://schemas.openxmlformats.org/markup-compatibility/2006" xmlns:r="http://schemas.openxmlformats.org/officeDocument/2006/relationships" xmlns:w="http://schemas.openxmlformats.org/wordprocessingml/2006/main" xmlns:w14="http://schemas.microsoft.com/office/word/2010/wordml" xmlns:w15="http://schemas.microsoft.com/office/word/2012/wordml" xmlns:w16se="http://schemas.microsoft.com/office/word/2015/wordml/symex" mc:Ignorable="w14 w15 w16se">
+<w:styles xmlns:mc="http://schemas.openxmlformats.org/markup-compatibility/2006" xmlns:r="http://schemas.openxmlformats.org/officeDocument/2006/relationships" xmlns:w="http://schemas.openxmlformats.org/wordprocessingml/2006/main" xmlns:w14="http://schemas.microsoft.com/office/word/2010/wordml" xmlns:w15="http://schemas.microsoft.com/office/word/2012/wordml" xmlns:w16cid="http://schemas.microsoft.com/office/word/2016/wordml/cid" xmlns:w16se="http://schemas.microsoft.com/office/word/2015/wordml/symex" mc:Ignorable="w14 w15 w16se w16cid">
   <w:docDefaults>
     <w:rPrDefault>
       <w:rPr>
@@ -4041,7 +3895,7 @@
       </w:pPr>
     </w:pPrDefault>
   </w:docDefaults>
-  <w:latentStyles w:defLockedState="0" w:defUIPriority="99" w:defSemiHidden="0" w:defUnhideWhenUsed="0" w:defQFormat="0" w:count="371">
+  <w:latentStyles w:defLockedState="0" w:defUIPriority="99" w:defSemiHidden="0" w:defUnhideWhenUsed="0" w:defQFormat="0" w:count="375">
     <w:lsdException w:name="Normal" w:uiPriority="0" w:qFormat="1"/>
     <w:lsdException w:name="heading 1" w:uiPriority="9" w:qFormat="1"/>
     <w:lsdException w:name="heading 2" w:semiHidden="1" w:uiPriority="9" w:unhideWhenUsed="1" w:qFormat="1"/>
@@ -4147,7 +4001,6 @@
     <w:lsdException w:name="HTML Sample" w:semiHidden="1" w:unhideWhenUsed="1"/>
     <w:lsdException w:name="HTML Typewriter" w:semiHidden="1" w:unhideWhenUsed="1"/>
     <w:lsdException w:name="HTML Variable" w:semiHidden="1" w:unhideWhenUsed="1"/>
-    <w:lsdException w:name="Normal Table" w:semiHidden="1" w:unhideWhenUsed="1"/>
     <w:lsdException w:name="annotation subject" w:semiHidden="1" w:unhideWhenUsed="1"/>
     <w:lsdException w:name="No List" w:semiHidden="1" w:unhideWhenUsed="1"/>
     <w:lsdException w:name="Outline List 1" w:semiHidden="1" w:unhideWhenUsed="1"/>
@@ -4191,10 +4044,8 @@
     <w:lsdException w:name="Table Elegant" w:semiHidden="1" w:unhideWhenUsed="1"/>
     <w:lsdException w:name="Table Professional" w:semiHidden="1" w:unhideWhenUsed="1"/>
     <w:lsdException w:name="Table Subtle 1" w:semiHidden="1" w:unhideWhenUsed="1"/>
-    <w:lsdException w:name="Table Subtle 2" w:semiHidden="1" w:unhideWhenUsed="1"/>
     <w:lsdException w:name="Table Web 1" w:semiHidden="1" w:unhideWhenUsed="1"/>
     <w:lsdException w:name="Table Web 2" w:semiHidden="1" w:unhideWhenUsed="1"/>
-    <w:lsdException w:name="Table Web 3" w:semiHidden="1" w:unhideWhenUsed="1"/>
     <w:lsdException w:name="Balloon Text" w:semiHidden="1" w:unhideWhenUsed="1"/>
     <w:lsdException w:name="Table Grid" w:uiPriority="39"/>
     <w:lsdException w:name="Table Theme" w:semiHidden="1" w:unhideWhenUsed="1"/>
@@ -4413,6 +4264,10 @@
     <w:lsdException w:name="List Table 5 Dark Accent 6" w:uiPriority="50"/>
     <w:lsdException w:name="List Table 6 Colorful Accent 6" w:uiPriority="51"/>
     <w:lsdException w:name="List Table 7 Colorful Accent 6" w:uiPriority="52"/>
+    <w:lsdException w:name="Mention" w:semiHidden="1" w:unhideWhenUsed="1"/>
+    <w:lsdException w:name="Smart Hyperlink" w:semiHidden="1" w:unhideWhenUsed="1"/>
+    <w:lsdException w:name="Hashtag" w:semiHidden="1" w:unhideWhenUsed="1"/>
+    <w:lsdException w:name="Unresolved Mention" w:semiHidden="1" w:unhideWhenUsed="1"/>
   </w:latentStyles>
   <w:style w:type="paragraph" w:default="1" w:styleId="Normale">
     <w:name w:val="Normal"/>

</xml_diff>